<commit_message>
adjusted space between topics
</commit_message>
<xml_diff>
--- a/sem5 report.docx
+++ b/sem5 report.docx
@@ -1881,16 +1881,7 @@
                 <w:szCs w:val="32"/>
                 <w:u w:val="single"/>
               </w:rPr>
-              <w:t xml:space="preserve">Dr. </w:t>
-            </w:r>
-            <w:r>
-              <w:rPr>
-                <w:rFonts w:ascii="Times New Roman" w:eastAsia="Times New Roman" w:hAnsi="Times New Roman" w:cs="Times New Roman"/>
-                <w:sz w:val="32"/>
-                <w:szCs w:val="32"/>
-                <w:u w:val="single"/>
-              </w:rPr>
-              <w:t>Swati Sinha</w:t>
+              <w:t>Dr. Swati Sinha</w:t>
             </w:r>
             <w:r>
               <w:rPr>
@@ -2595,7 +2586,7 @@
     <w:sdt>
       <w:sdtPr>
         <w:rPr>
-          <w:rFonts w:eastAsia="Calibri"/>
+          <w:rFonts w:ascii="Calibri" w:eastAsia="Calibri" w:hAnsi="Calibri" w:cs="Calibri"/>
           <w:b/>
           <w:bCs/>
           <w:sz w:val="22"/>
@@ -4552,21 +4543,7 @@
           <w:rFonts w:ascii="Times New Roman" w:eastAsia="Times New Roman" w:hAnsi="Times New Roman" w:cs="Times New Roman"/>
           <w:sz w:val="32"/>
         </w:rPr>
-        <w:t xml:space="preserve">Please contact </w:t>
-      </w:r>
-      <w:r>
-        <w:rPr>
-          <w:rFonts w:ascii="Times New Roman" w:eastAsia="Times New Roman" w:hAnsi="Times New Roman" w:cs="Times New Roman"/>
-          <w:sz w:val="32"/>
-        </w:rPr>
-        <w:t xml:space="preserve">us </w:t>
-      </w:r>
-      <w:r>
-        <w:rPr>
-          <w:rFonts w:ascii="Times New Roman" w:eastAsia="Times New Roman" w:hAnsi="Times New Roman" w:cs="Times New Roman"/>
-          <w:sz w:val="32"/>
-        </w:rPr>
-        <w:t>if you have any more queries or would want me to give additional analysis. Thank you for reading the study and making recommendations. We look forward to hearing from you.</w:t>
+        <w:t>Please contact us if you have any more queries or would want me to give additional analysis. Thank you for reading the study and making recommendations. We look forward to hearing from you.</w:t>
       </w:r>
     </w:p>
     <w:p>
@@ -4988,23 +4965,7 @@
           <w:sz w:val="32"/>
           <w:szCs w:val="32"/>
         </w:rPr>
-        <w:t xml:space="preserve">There is a need to </w:t>
-      </w:r>
-      <w:r>
-        <w:rPr>
-          <w:rFonts w:ascii="Times New Roman" w:hAnsi="Times New Roman" w:cs="Times New Roman"/>
-          <w:sz w:val="32"/>
-          <w:szCs w:val="32"/>
-        </w:rPr>
-        <w:t>digitize</w:t>
-      </w:r>
-      <w:r>
-        <w:rPr>
-          <w:rFonts w:ascii="Times New Roman" w:hAnsi="Times New Roman" w:cs="Times New Roman"/>
-          <w:sz w:val="32"/>
-          <w:szCs w:val="32"/>
-        </w:rPr>
-        <w:t xml:space="preserve"> this procedure and employ new technologies to reduce their workload. The project intends to do the same thing.</w:t>
+        <w:t>There is a need to digitize this procedure and employ new technologies to reduce their workload. The project intends to do the same thing.</w:t>
       </w:r>
     </w:p>
     <w:p>
@@ -5562,23 +5523,7 @@
           <w:sz w:val="32"/>
           <w:szCs w:val="32"/>
         </w:rPr>
-        <w:t xml:space="preserve">Hardware </w:t>
-      </w:r>
-      <w:r>
-        <w:rPr>
-          <w:rFonts w:ascii="Times New Roman" w:hAnsi="Times New Roman" w:cs="Times New Roman"/>
-          <w:sz w:val="32"/>
-          <w:szCs w:val="32"/>
-        </w:rPr>
-        <w:t>Requirement:</w:t>
-      </w:r>
-      <w:r>
-        <w:rPr>
-          <w:rFonts w:ascii="Times New Roman" w:hAnsi="Times New Roman" w:cs="Times New Roman"/>
-          <w:sz w:val="32"/>
-          <w:szCs w:val="32"/>
-        </w:rPr>
-        <w:t xml:space="preserve"> </w:t>
+        <w:t xml:space="preserve">Hardware Requirement: </w:t>
       </w:r>
     </w:p>
     <w:p>
@@ -5785,23 +5730,7 @@
           <w:sz w:val="32"/>
           <w:szCs w:val="32"/>
         </w:rPr>
-        <w:t xml:space="preserve">Software </w:t>
-      </w:r>
-      <w:r>
-        <w:rPr>
-          <w:rFonts w:ascii="Times New Roman" w:hAnsi="Times New Roman" w:cs="Times New Roman"/>
-          <w:sz w:val="32"/>
-          <w:szCs w:val="32"/>
-        </w:rPr>
-        <w:t>requirement:</w:t>
-      </w:r>
-      <w:r>
-        <w:rPr>
-          <w:rFonts w:ascii="Times New Roman" w:hAnsi="Times New Roman" w:cs="Times New Roman"/>
-          <w:sz w:val="32"/>
-          <w:szCs w:val="32"/>
-        </w:rPr>
-        <w:t xml:space="preserve"> </w:t>
+        <w:t xml:space="preserve">Software requirement: </w:t>
       </w:r>
     </w:p>
     <w:p>
@@ -7228,6 +7157,26 @@
     </w:p>
     <w:p>
       <w:pPr>
+        <w:jc w:val="both"/>
+        <w:rPr>
+          <w:rFonts w:ascii="Times New Roman" w:hAnsi="Times New Roman" w:cs="Times New Roman"/>
+          <w:sz w:val="32"/>
+          <w:szCs w:val="32"/>
+        </w:rPr>
+      </w:pPr>
+    </w:p>
+    <w:p>
+      <w:pPr>
+        <w:jc w:val="both"/>
+        <w:rPr>
+          <w:rFonts w:ascii="Times New Roman" w:hAnsi="Times New Roman" w:cs="Times New Roman"/>
+          <w:sz w:val="32"/>
+          <w:szCs w:val="32"/>
+        </w:rPr>
+      </w:pPr>
+    </w:p>
+    <w:p>
+      <w:pPr>
         <w:pStyle w:val="Heading2"/>
         <w:ind w:left="0"/>
       </w:pPr>
@@ -7311,6 +7260,26 @@
         </w:rPr>
         <w:t>They can forget some little facts, which could lead to issues later on.</w:t>
       </w:r>
+    </w:p>
+    <w:p>
+      <w:pPr>
+        <w:jc w:val="both"/>
+        <w:rPr>
+          <w:rFonts w:ascii="Times New Roman" w:hAnsi="Times New Roman" w:cs="Times New Roman"/>
+          <w:sz w:val="32"/>
+          <w:szCs w:val="32"/>
+        </w:rPr>
+      </w:pPr>
+    </w:p>
+    <w:p>
+      <w:pPr>
+        <w:jc w:val="both"/>
+        <w:rPr>
+          <w:rFonts w:ascii="Times New Roman" w:hAnsi="Times New Roman" w:cs="Times New Roman"/>
+          <w:sz w:val="32"/>
+          <w:szCs w:val="32"/>
+        </w:rPr>
+      </w:pPr>
     </w:p>
     <w:p>
       <w:pPr>
@@ -9211,7 +9180,7 @@
     <w:sdt>
       <w:sdtPr>
         <w:rPr>
-          <w:rFonts w:eastAsia="Calibri"/>
+          <w:rFonts w:ascii="Calibri" w:eastAsia="Calibri" w:hAnsi="Calibri" w:cs="Calibri"/>
           <w:b/>
           <w:bCs/>
           <w:sz w:val="22"/>
@@ -11513,15 +11482,7 @@
           <w:sz w:val="32"/>
           <w:szCs w:val="32"/>
         </w:rPr>
-        <w:t xml:space="preserve">The </w:t>
-      </w:r>
-      <w:r>
-        <w:rPr>
-          <w:rFonts w:ascii="Times New Roman" w:hAnsi="Times New Roman" w:cs="Times New Roman"/>
-          <w:sz w:val="32"/>
-          <w:szCs w:val="32"/>
-        </w:rPr>
-        <w:t>addition of readily editable hierarchy.</w:t>
+        <w:t>The addition of readily editable hierarchy.</w:t>
       </w:r>
     </w:p>
     <w:p>
@@ -11546,23 +11507,7 @@
           <w:sz w:val="32"/>
           <w:szCs w:val="32"/>
         </w:rPr>
-        <w:t xml:space="preserve">Improved </w:t>
-      </w:r>
-      <w:r>
-        <w:rPr>
-          <w:rFonts w:ascii="Times New Roman" w:hAnsi="Times New Roman" w:cs="Times New Roman"/>
-          <w:sz w:val="32"/>
-          <w:szCs w:val="32"/>
-        </w:rPr>
-        <w:t>and more user-friendly interface</w:t>
-      </w:r>
-      <w:r>
-        <w:rPr>
-          <w:rFonts w:ascii="Times New Roman" w:hAnsi="Times New Roman" w:cs="Times New Roman"/>
-          <w:sz w:val="32"/>
-          <w:szCs w:val="32"/>
-        </w:rPr>
-        <w:t>.</w:t>
+        <w:t>Improved and more user-friendly interface.</w:t>
       </w:r>
     </w:p>
     <w:p>
@@ -11587,39 +11532,7 @@
           <w:sz w:val="32"/>
           <w:szCs w:val="32"/>
         </w:rPr>
-        <w:t xml:space="preserve">Displaying </w:t>
-      </w:r>
-      <w:r>
-        <w:rPr>
-          <w:rFonts w:ascii="Times New Roman" w:hAnsi="Times New Roman" w:cs="Times New Roman"/>
-          <w:sz w:val="32"/>
-          <w:szCs w:val="32"/>
-        </w:rPr>
-        <w:t xml:space="preserve">the most current </w:t>
-      </w:r>
-      <w:r>
-        <w:rPr>
-          <w:rFonts w:ascii="Times New Roman" w:hAnsi="Times New Roman" w:cs="Times New Roman"/>
-          <w:sz w:val="32"/>
-          <w:szCs w:val="32"/>
-        </w:rPr>
-        <w:t>24-hour</w:t>
-      </w:r>
-      <w:r>
-        <w:rPr>
-          <w:rFonts w:ascii="Times New Roman" w:hAnsi="Times New Roman" w:cs="Times New Roman"/>
-          <w:sz w:val="32"/>
-          <w:szCs w:val="32"/>
-        </w:rPr>
-        <w:t xml:space="preserve"> data</w:t>
-      </w:r>
-      <w:r>
-        <w:rPr>
-          <w:rFonts w:ascii="Times New Roman" w:hAnsi="Times New Roman" w:cs="Times New Roman"/>
-          <w:sz w:val="32"/>
-          <w:szCs w:val="32"/>
-        </w:rPr>
-        <w:t>.</w:t>
+        <w:t>Displaying the most current 24-hour data.</w:t>
       </w:r>
     </w:p>
     <w:p>
@@ -11644,23 +11557,7 @@
           <w:sz w:val="32"/>
           <w:szCs w:val="32"/>
         </w:rPr>
-        <w:t xml:space="preserve">Displaying </w:t>
-      </w:r>
-      <w:r>
-        <w:rPr>
-          <w:rFonts w:ascii="Times New Roman" w:hAnsi="Times New Roman" w:cs="Times New Roman"/>
-          <w:sz w:val="32"/>
-          <w:szCs w:val="32"/>
-        </w:rPr>
-        <w:t>historical data</w:t>
-      </w:r>
-      <w:r>
-        <w:rPr>
-          <w:rFonts w:ascii="Times New Roman" w:hAnsi="Times New Roman" w:cs="Times New Roman"/>
-          <w:sz w:val="32"/>
-          <w:szCs w:val="32"/>
-        </w:rPr>
-        <w:t>.</w:t>
+        <w:t>Displaying historical data.</w:t>
       </w:r>
     </w:p>
     <w:p>
@@ -11685,23 +11582,7 @@
           <w:sz w:val="32"/>
           <w:szCs w:val="32"/>
         </w:rPr>
-        <w:t xml:space="preserve">Allowing </w:t>
-      </w:r>
-      <w:r>
-        <w:rPr>
-          <w:rFonts w:ascii="Times New Roman" w:hAnsi="Times New Roman" w:cs="Times New Roman"/>
-          <w:sz w:val="32"/>
-          <w:szCs w:val="32"/>
-        </w:rPr>
-        <w:t>nurses to amend critical data more quickly</w:t>
-      </w:r>
-      <w:r>
-        <w:rPr>
-          <w:rFonts w:ascii="Times New Roman" w:hAnsi="Times New Roman" w:cs="Times New Roman"/>
-          <w:sz w:val="32"/>
-          <w:szCs w:val="32"/>
-        </w:rPr>
-        <w:t>.</w:t>
+        <w:t>Allowing nurses to amend critical data more quickly.</w:t>
       </w:r>
     </w:p>
     <w:p>
@@ -11726,23 +11607,7 @@
           <w:sz w:val="32"/>
           <w:szCs w:val="32"/>
         </w:rPr>
-        <w:t xml:space="preserve">Image </w:t>
-      </w:r>
-      <w:r>
-        <w:rPr>
-          <w:rFonts w:ascii="Times New Roman" w:hAnsi="Times New Roman" w:cs="Times New Roman"/>
-          <w:sz w:val="32"/>
-          <w:szCs w:val="32"/>
-        </w:rPr>
-        <w:t>server for image storage</w:t>
-      </w:r>
-      <w:r>
-        <w:rPr>
-          <w:rFonts w:ascii="Times New Roman" w:hAnsi="Times New Roman" w:cs="Times New Roman"/>
-          <w:sz w:val="32"/>
-          <w:szCs w:val="32"/>
-        </w:rPr>
-        <w:t>.</w:t>
+        <w:t>Image server for image storage.</w:t>
       </w:r>
     </w:p>
     <w:sectPr>
@@ -11960,7 +11825,7 @@
         <v:path o:extrusionok="f" gradientshapeok="t" o:connecttype="rect"/>
         <o:lock v:ext="edit" aspectratio="t"/>
       </v:shapetype>
-      <v:shape id="_x0000_i13952" type="#_x0000_t75" style="width:.65pt;height:.65pt;visibility:visible;mso-wrap-style:square" o:bullet="t">
+      <v:shape id="_x0000_i1133" type="#_x0000_t75" style="width:.85pt;height:.85pt;visibility:visible;mso-wrap-style:square" o:bullet="t">
         <v:imagedata r:id="rId1" o:title=""/>
       </v:shape>
     </w:pict>

</xml_diff>